<commit_message>
Added screenshots of lab
</commit_message>
<xml_diff>
--- a/Screenshots.docx
+++ b/Screenshots.docx
@@ -138,12 +138,12 @@
           <wp:inline distB="114300" distT="114300" distL="114300" distR="114300">
             <wp:extent cx="5943600" cy="901700"/>
             <wp:effectExtent b="0" l="0" r="0" t="0"/>
-            <wp:docPr id="7" name="image10.png"/>
+            <wp:docPr id="7" name="image4.png"/>
             <a:graphic>
               <a:graphicData uri="http://schemas.openxmlformats.org/drawingml/2006/picture">
                 <pic:pic>
                   <pic:nvPicPr>
-                    <pic:cNvPr id="0" name="image10.png"/>
+                    <pic:cNvPr id="0" name="image4.png"/>
                     <pic:cNvPicPr preferRelativeResize="0"/>
                   </pic:nvPicPr>
                   <pic:blipFill>
@@ -209,12 +209,12 @@
           <wp:inline distB="114300" distT="114300" distL="114300" distR="114300">
             <wp:extent cx="5943600" cy="1270000"/>
             <wp:effectExtent b="0" l="0" r="0" t="0"/>
-            <wp:docPr id="5" name="image12.png"/>
+            <wp:docPr id="5" name="image8.png"/>
             <a:graphic>
               <a:graphicData uri="http://schemas.openxmlformats.org/drawingml/2006/picture">
                 <pic:pic>
                   <pic:nvPicPr>
-                    <pic:cNvPr id="0" name="image12.png"/>
+                    <pic:cNvPr id="0" name="image8.png"/>
                     <pic:cNvPicPr preferRelativeResize="0"/>
                   </pic:nvPicPr>
                   <pic:blipFill>
@@ -323,12 +323,12 @@
           <wp:inline distB="114300" distT="114300" distL="114300" distR="114300">
             <wp:extent cx="5943600" cy="2336800"/>
             <wp:effectExtent b="0" l="0" r="0" t="0"/>
-            <wp:docPr id="10" name="image7.png"/>
+            <wp:docPr id="10" name="image13.png"/>
             <a:graphic>
               <a:graphicData uri="http://schemas.openxmlformats.org/drawingml/2006/picture">
                 <pic:pic>
                   <pic:nvPicPr>
-                    <pic:cNvPr id="0" name="image7.png"/>
+                    <pic:cNvPr id="0" name="image13.png"/>
                     <pic:cNvPicPr preferRelativeResize="0"/>
                   </pic:nvPicPr>
                   <pic:blipFill>
@@ -389,12 +389,12 @@
           <wp:inline distB="114300" distT="114300" distL="114300" distR="114300">
             <wp:extent cx="5943600" cy="4648200"/>
             <wp:effectExtent b="0" l="0" r="0" t="0"/>
-            <wp:docPr id="2" name="image8.png"/>
+            <wp:docPr id="2" name="image2.png"/>
             <a:graphic>
               <a:graphicData uri="http://schemas.openxmlformats.org/drawingml/2006/picture">
                 <pic:pic>
                   <pic:nvPicPr>
-                    <pic:cNvPr id="0" name="image8.png"/>
+                    <pic:cNvPr id="0" name="image2.png"/>
                     <pic:cNvPicPr preferRelativeResize="0"/>
                   </pic:nvPicPr>
                   <pic:blipFill>
@@ -541,12 +541,12 @@
           <wp:inline distB="114300" distT="114300" distL="114300" distR="114300">
             <wp:extent cx="5943600" cy="635000"/>
             <wp:effectExtent b="0" l="0" r="0" t="0"/>
-            <wp:docPr id="4" name="image11.png"/>
+            <wp:docPr id="4" name="image6.png"/>
             <a:graphic>
               <a:graphicData uri="http://schemas.openxmlformats.org/drawingml/2006/picture">
                 <pic:pic>
                   <pic:nvPicPr>
-                    <pic:cNvPr id="0" name="image11.png"/>
+                    <pic:cNvPr id="0" name="image6.png"/>
                     <pic:cNvPicPr preferRelativeResize="0"/>
                   </pic:nvPicPr>
                   <pic:blipFill>
@@ -628,12 +628,12 @@
           <wp:inline distB="114300" distT="114300" distL="114300" distR="114300">
             <wp:extent cx="5943600" cy="1816100"/>
             <wp:effectExtent b="0" l="0" r="0" t="0"/>
-            <wp:docPr id="6" name="image2.png"/>
+            <wp:docPr id="6" name="image9.png"/>
             <a:graphic>
               <a:graphicData uri="http://schemas.openxmlformats.org/drawingml/2006/picture">
                 <pic:pic>
                   <pic:nvPicPr>
-                    <pic:cNvPr id="0" name="image2.png"/>
+                    <pic:cNvPr id="0" name="image9.png"/>
                     <pic:cNvPicPr preferRelativeResize="0"/>
                   </pic:nvPicPr>
                   <pic:blipFill>
@@ -694,12 +694,12 @@
           <wp:inline distB="114300" distT="114300" distL="114300" distR="114300">
             <wp:extent cx="5943600" cy="774700"/>
             <wp:effectExtent b="0" l="0" r="0" t="0"/>
-            <wp:docPr id="1" name="image4.png"/>
+            <wp:docPr id="1" name="image1.png"/>
             <a:graphic>
               <a:graphicData uri="http://schemas.openxmlformats.org/drawingml/2006/picture">
                 <pic:pic>
                   <pic:nvPicPr>
-                    <pic:cNvPr id="0" name="image4.png"/>
+                    <pic:cNvPr id="0" name="image1.png"/>
                     <pic:cNvPicPr preferRelativeResize="0"/>
                   </pic:nvPicPr>
                   <pic:blipFill>
@@ -750,12 +750,12 @@
           <wp:inline distB="114300" distT="114300" distL="114300" distR="114300">
             <wp:extent cx="5943600" cy="533400"/>
             <wp:effectExtent b="0" l="0" r="0" t="0"/>
-            <wp:docPr id="11" name="image1.png"/>
+            <wp:docPr id="12" name="image5.png"/>
             <a:graphic>
               <a:graphicData uri="http://schemas.openxmlformats.org/drawingml/2006/picture">
                 <pic:pic>
                   <pic:nvPicPr>
-                    <pic:cNvPr id="0" name="image1.png"/>
+                    <pic:cNvPr id="0" name="image5.png"/>
                     <pic:cNvPicPr preferRelativeResize="0"/>
                   </pic:nvPicPr>
                   <pic:blipFill>
@@ -827,12 +827,12 @@
           <wp:inline distB="114300" distT="114300" distL="114300" distR="114300">
             <wp:extent cx="5943600" cy="228600"/>
             <wp:effectExtent b="0" l="0" r="0" t="0"/>
-            <wp:docPr id="3" name="image5.png"/>
+            <wp:docPr id="3" name="image3.png"/>
             <a:graphic>
               <a:graphicData uri="http://schemas.openxmlformats.org/drawingml/2006/picture">
                 <pic:pic>
                   <pic:nvPicPr>
-                    <pic:cNvPr id="0" name="image5.png"/>
+                    <pic:cNvPr id="0" name="image3.png"/>
                     <pic:cNvPicPr preferRelativeResize="0"/>
                   </pic:nvPicPr>
                   <pic:blipFill>
@@ -901,12 +901,12 @@
           <wp:inline distB="114300" distT="114300" distL="114300" distR="114300">
             <wp:extent cx="5943600" cy="857250"/>
             <wp:effectExtent b="0" l="0" r="0" t="0"/>
-            <wp:docPr id="8" name="image6.png"/>
+            <wp:docPr id="8" name="image7.png"/>
             <a:graphic>
               <a:graphicData uri="http://schemas.openxmlformats.org/drawingml/2006/picture">
                 <pic:pic>
                   <pic:nvPicPr>
-                    <pic:cNvPr id="0" name="image6.png"/>
+                    <pic:cNvPr id="0" name="image7.png"/>
                     <pic:cNvPicPr preferRelativeResize="0"/>
                   </pic:nvPicPr>
                   <pic:blipFill>
@@ -968,12 +968,12 @@
           <wp:inline distB="114300" distT="114300" distL="114300" distR="114300">
             <wp:extent cx="5943600" cy="876300"/>
             <wp:effectExtent b="0" l="0" r="0" t="0"/>
-            <wp:docPr id="9" name="image3.png"/>
+            <wp:docPr id="9" name="image10.png"/>
             <a:graphic>
               <a:graphicData uri="http://schemas.openxmlformats.org/drawingml/2006/picture">
                 <pic:pic>
                   <pic:nvPicPr>
-                    <pic:cNvPr id="0" name="image3.png"/>
+                    <pic:cNvPr id="0" name="image10.png"/>
                     <pic:cNvPicPr preferRelativeResize="0"/>
                   </pic:nvPicPr>
                   <pic:blipFill>
@@ -1102,12 +1102,12 @@
           <wp:inline distB="114300" distT="114300" distL="114300" distR="114300">
             <wp:extent cx="5943600" cy="812800"/>
             <wp:effectExtent b="0" l="0" r="0" t="0"/>
-            <wp:docPr id="12" name="image9.png"/>
+            <wp:docPr id="13" name="image12.png"/>
             <a:graphic>
               <a:graphicData uri="http://schemas.openxmlformats.org/drawingml/2006/picture">
                 <pic:pic>
                   <pic:nvPicPr>
-                    <pic:cNvPr id="0" name="image9.png"/>
+                    <pic:cNvPr id="0" name="image12.png"/>
                     <pic:cNvPicPr preferRelativeResize="0"/>
                   </pic:nvPicPr>
                   <pic:blipFill>
@@ -1173,6 +1173,41 @@
       <w:pPr>
         <w:rPr/>
       </w:pPr>
+      <w:r>
+        <w:rPr/>
+        <w:drawing>
+          <wp:inline distB="114300" distT="114300" distL="114300" distR="114300">
+            <wp:extent cx="5943600" cy="723900"/>
+            <wp:effectExtent b="0" l="0" r="0" t="0"/>
+            <wp:docPr id="11" name="image11.png"/>
+            <a:graphic>
+              <a:graphicData uri="http://schemas.openxmlformats.org/drawingml/2006/picture">
+                <pic:pic>
+                  <pic:nvPicPr>
+                    <pic:cNvPr id="0" name="image11.png"/>
+                    <pic:cNvPicPr preferRelativeResize="0"/>
+                  </pic:nvPicPr>
+                  <pic:blipFill>
+                    <a:blip r:embed="rId18"/>
+                    <a:srcRect b="0" l="0" r="0" t="0"/>
+                    <a:stretch>
+                      <a:fillRect/>
+                    </a:stretch>
+                  </pic:blipFill>
+                  <pic:spPr>
+                    <a:xfrm>
+                      <a:off x="0" y="0"/>
+                      <a:ext cx="5943600" cy="723900"/>
+                    </a:xfrm>
+                    <a:prstGeom prst="rect"/>
+                    <a:ln/>
+                  </pic:spPr>
+                </pic:pic>
+              </a:graphicData>
+            </a:graphic>
+          </wp:inline>
+        </w:drawing>
+      </w:r>
       <w:r>
         <w:rPr>
           <w:rtl w:val="0"/>

</xml_diff>